<commit_message>
Completed assessment for IP5, created IP6
</commit_message>
<xml_diff>
--- a/Iteration_Plans/Iteration Plan 5.docx
+++ b/Iteration_Plans/Iteration Plan 5.docx
@@ -1,6 +1,6 @@
 
 <file path=word/document.xml><?xml version="1.0" encoding="utf-8"?>
-<w:document xmlns:wpc="http://schemas.microsoft.com/office/word/2010/wordprocessingCanvas" xmlns:cx="http://schemas.microsoft.com/office/drawing/2014/chartex" xmlns:cx1="http://schemas.microsoft.com/office/drawing/2015/9/8/chartex" xmlns:cx2="http://schemas.microsoft.com/office/drawing/2015/10/21/chartex" xmlns:cx3="http://schemas.microsoft.com/office/drawing/2016/5/9/chartex" xmlns:cx4="http://schemas.microsoft.com/office/drawing/2016/5/10/chartex" xmlns:cx5="http://schemas.microsoft.com/office/drawing/2016/5/11/chartex" xmlns:cx6="http://schemas.microsoft.com/office/drawing/2016/5/12/chartex" xmlns:cx7="http://schemas.microsoft.com/office/drawing/2016/5/13/chartex" xmlns:cx8="http://schemas.microsoft.com/office/drawing/2016/5/14/chartex" xmlns:mc="http://schemas.openxmlformats.org/markup-compatibility/2006" xmlns:aink="http://schemas.microsoft.com/office/drawing/2016/ink" xmlns:am3d="http://schemas.microsoft.com/office/drawing/2017/model3d" xmlns:o="urn:schemas-microsoft-com:office:office" xmlns:r="http://schemas.openxmlformats.org/officeDocument/2006/relationships" xmlns:m="http://schemas.openxmlformats.org/officeDocument/2006/math" xmlns:v="urn:schemas-microsoft-com:vml" xmlns:wp14="http://schemas.microsoft.com/office/word/2010/wordprocessingDrawing" xmlns:wp="http://schemas.openxmlformats.org/drawingml/2006/wordprocessingDrawing" xmlns:w10="urn:schemas-microsoft-com:office:word" xmlns:w="http://schemas.openxmlformats.org/wordprocessingml/2006/main" xmlns:w14="http://schemas.microsoft.com/office/word/2010/wordml" xmlns:w15="http://schemas.microsoft.com/office/word/2012/wordml" xmlns:w16cid="http://schemas.microsoft.com/office/word/2016/wordml/cid" xmlns:w16se="http://schemas.microsoft.com/office/word/2015/wordml/symex" xmlns:wpg="http://schemas.microsoft.com/office/word/2010/wordprocessingGroup" xmlns:wpi="http://schemas.microsoft.com/office/word/2010/wordprocessingInk" xmlns:wne="http://schemas.microsoft.com/office/word/2006/wordml" xmlns:wps="http://schemas.microsoft.com/office/word/2010/wordprocessingShape" mc:Ignorable="w14 w15 w16se w16cid wp14">
+<w:document xmlns:wpc="http://schemas.microsoft.com/office/word/2010/wordprocessingCanvas" xmlns:cx="http://schemas.microsoft.com/office/drawing/2014/chartex" xmlns:cx1="http://schemas.microsoft.com/office/drawing/2015/9/8/chartex" xmlns:cx2="http://schemas.microsoft.com/office/drawing/2015/10/21/chartex" xmlns:cx3="http://schemas.microsoft.com/office/drawing/2016/5/9/chartex" xmlns:cx4="http://schemas.microsoft.com/office/drawing/2016/5/10/chartex" xmlns:cx5="http://schemas.microsoft.com/office/drawing/2016/5/11/chartex" xmlns:cx6="http://schemas.microsoft.com/office/drawing/2016/5/12/chartex" xmlns:cx7="http://schemas.microsoft.com/office/drawing/2016/5/13/chartex" xmlns:cx8="http://schemas.microsoft.com/office/drawing/2016/5/14/chartex" xmlns:mc="http://schemas.openxmlformats.org/markup-compatibility/2006" xmlns:aink="http://schemas.microsoft.com/office/drawing/2016/ink" xmlns:am3d="http://schemas.microsoft.com/office/drawing/2017/model3d" xmlns:o="urn:schemas-microsoft-com:office:office" xmlns:r="http://schemas.openxmlformats.org/officeDocument/2006/relationships" xmlns:m="http://schemas.openxmlformats.org/officeDocument/2006/math" xmlns:v="urn:schemas-microsoft-com:vml" xmlns:wp14="http://schemas.microsoft.com/office/word/2010/wordprocessingDrawing" xmlns:wp="http://schemas.openxmlformats.org/drawingml/2006/wordprocessingDrawing" xmlns:w10="urn:schemas-microsoft-com:office:word" xmlns:w="http://schemas.openxmlformats.org/wordprocessingml/2006/main" xmlns:w14="http://schemas.microsoft.com/office/word/2010/wordml" xmlns:w15="http://schemas.microsoft.com/office/word/2012/wordml" xmlns:w16cex="http://schemas.microsoft.com/office/word/2018/wordml/cex" xmlns:w16cid="http://schemas.microsoft.com/office/word/2016/wordml/cid" xmlns:w16="http://schemas.microsoft.com/office/word/2018/wordml" xmlns:w16se="http://schemas.microsoft.com/office/word/2015/wordml/symex" xmlns:wpg="http://schemas.microsoft.com/office/word/2010/wordprocessingGroup" xmlns:wpi="http://schemas.microsoft.com/office/word/2010/wordprocessingInk" xmlns:wne="http://schemas.microsoft.com/office/word/2006/wordml" xmlns:wps="http://schemas.microsoft.com/office/word/2010/wordprocessingShape" mc:Ignorable="w14 w15 w16se w16cid w16 w16cex wp14">
   <w:body>
     <w:p>
       <w:pPr>
@@ -382,27 +382,27 @@
           </w:tcPr>
           <w:p>
             <w:r>
+              <w:t>9</w:t>
+            </w:r>
+          </w:p>
+        </w:tc>
+        <w:tc>
+          <w:tcPr>
+            <w:tcW w:w="1207" w:type="dxa"/>
+          </w:tcPr>
+          <w:p>
+            <w:r>
               <w:t>8</w:t>
             </w:r>
           </w:p>
         </w:tc>
         <w:tc>
           <w:tcPr>
-            <w:tcW w:w="1207" w:type="dxa"/>
+            <w:tcW w:w="1406" w:type="dxa"/>
           </w:tcPr>
           <w:p>
             <w:r>
               <w:t>0</w:t>
-            </w:r>
-          </w:p>
-        </w:tc>
-        <w:tc>
-          <w:tcPr>
-            <w:tcW w:w="1406" w:type="dxa"/>
-          </w:tcPr>
-          <w:p>
-            <w:r>
-              <w:t>8</w:t>
             </w:r>
           </w:p>
         </w:tc>
@@ -464,7 +464,7 @@
           </w:tcPr>
           <w:p>
             <w:r>
-              <w:t>9</w:t>
+              <w:t>8</w:t>
             </w:r>
           </w:p>
         </w:tc>
@@ -474,17 +474,17 @@
           </w:tcPr>
           <w:p>
             <w:r>
+              <w:t>8</w:t>
+            </w:r>
+          </w:p>
+        </w:tc>
+        <w:tc>
+          <w:tcPr>
+            <w:tcW w:w="1406" w:type="dxa"/>
+          </w:tcPr>
+          <w:p>
+            <w:r>
               <w:t>0</w:t>
-            </w:r>
-          </w:p>
-        </w:tc>
-        <w:tc>
-          <w:tcPr>
-            <w:tcW w:w="1406" w:type="dxa"/>
-          </w:tcPr>
-          <w:p>
-            <w:r>
-              <w:t>9</w:t>
             </w:r>
           </w:p>
         </w:tc>
@@ -559,17 +559,17 @@
           </w:tcPr>
           <w:p>
             <w:r>
+              <w:t>5</w:t>
+            </w:r>
+          </w:p>
+        </w:tc>
+        <w:tc>
+          <w:tcPr>
+            <w:tcW w:w="1406" w:type="dxa"/>
+          </w:tcPr>
+          <w:p>
+            <w:r>
               <w:t>0</w:t>
-            </w:r>
-          </w:p>
-        </w:tc>
-        <w:tc>
-          <w:tcPr>
-            <w:tcW w:w="1406" w:type="dxa"/>
-          </w:tcPr>
-          <w:p>
-            <w:r>
-              <w:t>7</w:t>
             </w:r>
           </w:p>
         </w:tc>
@@ -645,19 +645,31 @@
           <w:tcPr>
             <w:tcW w:w="2689" w:type="dxa"/>
           </w:tcPr>
-          <w:p/>
+          <w:p>
+            <w:r>
+              <w:t>Inaccurate location services</w:t>
+            </w:r>
+          </w:p>
         </w:tc>
         <w:tc>
           <w:tcPr>
             <w:tcW w:w="1559" w:type="dxa"/>
           </w:tcPr>
-          <w:p/>
+          <w:p>
+            <w:r>
+              <w:t>Unresolved</w:t>
+            </w:r>
+          </w:p>
         </w:tc>
         <w:tc>
           <w:tcPr>
             <w:tcW w:w="4768" w:type="dxa"/>
           </w:tcPr>
-          <w:p/>
+          <w:p>
+            <w:r>
+              <w:t>As a result of Android’s location services sometimes playing up, the device will occasionally detect movement when there is none causing inaccurate recordings. There is no feasible way to solve this.</w:t>
+            </w:r>
+          </w:p>
         </w:tc>
       </w:tr>
     </w:tbl>
@@ -699,6 +711,9 @@
             <w:pPr>
               <w:cnfStyle w:val="000000000000" w:firstRow="0" w:lastRow="0" w:firstColumn="0" w:lastColumn="0" w:oddVBand="0" w:evenVBand="0" w:oddHBand="0" w:evenHBand="0" w:firstRowFirstColumn="0" w:firstRowLastColumn="0" w:lastRowFirstColumn="0" w:lastRowLastColumn="0"/>
             </w:pPr>
+            <w:r>
+              <w:t>Entire iteration</w:t>
+            </w:r>
           </w:p>
         </w:tc>
       </w:tr>
@@ -722,6 +737,9 @@
             <w:pPr>
               <w:cnfStyle w:val="000000000000" w:firstRow="0" w:lastRow="0" w:firstColumn="0" w:lastColumn="0" w:oddVBand="0" w:evenVBand="0" w:oddHBand="0" w:evenHBand="0" w:firstRowFirstColumn="0" w:firstRowLastColumn="0" w:lastRowFirstColumn="0" w:lastRowLastColumn="0"/>
             </w:pPr>
+            <w:r>
+              <w:t>2020-05-25</w:t>
+            </w:r>
           </w:p>
         </w:tc>
       </w:tr>
@@ -745,6 +763,9 @@
             <w:pPr>
               <w:cnfStyle w:val="000000000000" w:firstRow="0" w:lastRow="0" w:firstColumn="0" w:lastColumn="0" w:oddVBand="0" w:evenVBand="0" w:oddHBand="0" w:evenHBand="0" w:firstRowFirstColumn="0" w:firstRowLastColumn="0" w:lastRowFirstColumn="0" w:lastRowLastColumn="0"/>
             </w:pPr>
+            <w:r>
+              <w:t>Tyler, Joey, Sanjay</w:t>
+            </w:r>
           </w:p>
         </w:tc>
       </w:tr>
@@ -768,6 +789,9 @@
             <w:pPr>
               <w:cnfStyle w:val="000000000000" w:firstRow="0" w:lastRow="0" w:firstColumn="0" w:lastColumn="0" w:oddVBand="0" w:evenVBand="0" w:oddHBand="0" w:evenHBand="0" w:firstRowFirstColumn="0" w:firstRowLastColumn="0" w:lastRowFirstColumn="0" w:lastRowLastColumn="0"/>
             </w:pPr>
+            <w:r>
+              <w:t>Green</w:t>
+            </w:r>
           </w:p>
         </w:tc>
       </w:tr>
@@ -775,6 +799,17 @@
     <w:p>
       <w:r>
         <w:br/>
+      </w:r>
+      <w:r>
+        <w:t>All tasks assigned in this iteration plan have been completed in a satisfactory manner, meaning all core functionality has been implemented and concluding the development for this phase.</w:t>
+      </w:r>
+    </w:p>
+    <w:p>
+      <w:r>
+        <w:t>The app now has functionality for walking paths, as well as recording and uploading paths to the database. It has been implemented in a way different to originally planned, as there is now the option to choose a child path to walk, or to display all child paths on the map for when there is not a specific route. Paths can also be recorded as either a new path or a child path. The user is prompted to enter a title and if none is entered a title is auto-generated.</w:t>
+      </w:r>
+      <w:r>
+        <w:t xml:space="preserve"> Submissions to the server verify the validity of the path and return whether the path has been successfully added or not.</w:t>
       </w:r>
     </w:p>
     <w:sectPr>
@@ -788,7 +823,7 @@
 </file>
 
 <file path=word/endnotes.xml><?xml version="1.0" encoding="utf-8"?>
-<w:endnotes xmlns:wpc="http://schemas.microsoft.com/office/word/2010/wordprocessingCanvas" xmlns:cx="http://schemas.microsoft.com/office/drawing/2014/chartex" xmlns:cx1="http://schemas.microsoft.com/office/drawing/2015/9/8/chartex" xmlns:cx2="http://schemas.microsoft.com/office/drawing/2015/10/21/chartex" xmlns:cx3="http://schemas.microsoft.com/office/drawing/2016/5/9/chartex" xmlns:cx4="http://schemas.microsoft.com/office/drawing/2016/5/10/chartex" xmlns:cx5="http://schemas.microsoft.com/office/drawing/2016/5/11/chartex" xmlns:cx6="http://schemas.microsoft.com/office/drawing/2016/5/12/chartex" xmlns:cx7="http://schemas.microsoft.com/office/drawing/2016/5/13/chartex" xmlns:cx8="http://schemas.microsoft.com/office/drawing/2016/5/14/chartex" xmlns:mc="http://schemas.openxmlformats.org/markup-compatibility/2006" xmlns:aink="http://schemas.microsoft.com/office/drawing/2016/ink" xmlns:am3d="http://schemas.microsoft.com/office/drawing/2017/model3d" xmlns:o="urn:schemas-microsoft-com:office:office" xmlns:r="http://schemas.openxmlformats.org/officeDocument/2006/relationships" xmlns:m="http://schemas.openxmlformats.org/officeDocument/2006/math" xmlns:v="urn:schemas-microsoft-com:vml" xmlns:wp14="http://schemas.microsoft.com/office/word/2010/wordprocessingDrawing" xmlns:wp="http://schemas.openxmlformats.org/drawingml/2006/wordprocessingDrawing" xmlns:w10="urn:schemas-microsoft-com:office:word" xmlns:w="http://schemas.openxmlformats.org/wordprocessingml/2006/main" xmlns:w14="http://schemas.microsoft.com/office/word/2010/wordml" xmlns:w15="http://schemas.microsoft.com/office/word/2012/wordml" xmlns:w16cid="http://schemas.microsoft.com/office/word/2016/wordml/cid" xmlns:w16se="http://schemas.microsoft.com/office/word/2015/wordml/symex" xmlns:wpg="http://schemas.microsoft.com/office/word/2010/wordprocessingGroup" xmlns:wpi="http://schemas.microsoft.com/office/word/2010/wordprocessingInk" xmlns:wne="http://schemas.microsoft.com/office/word/2006/wordml" xmlns:wps="http://schemas.microsoft.com/office/word/2010/wordprocessingShape" mc:Ignorable="w14 w15 w16se w16cid wp14">
+<w:endnotes xmlns:wpc="http://schemas.microsoft.com/office/word/2010/wordprocessingCanvas" xmlns:cx="http://schemas.microsoft.com/office/drawing/2014/chartex" xmlns:cx1="http://schemas.microsoft.com/office/drawing/2015/9/8/chartex" xmlns:cx2="http://schemas.microsoft.com/office/drawing/2015/10/21/chartex" xmlns:cx3="http://schemas.microsoft.com/office/drawing/2016/5/9/chartex" xmlns:cx4="http://schemas.microsoft.com/office/drawing/2016/5/10/chartex" xmlns:cx5="http://schemas.microsoft.com/office/drawing/2016/5/11/chartex" xmlns:cx6="http://schemas.microsoft.com/office/drawing/2016/5/12/chartex" xmlns:cx7="http://schemas.microsoft.com/office/drawing/2016/5/13/chartex" xmlns:cx8="http://schemas.microsoft.com/office/drawing/2016/5/14/chartex" xmlns:mc="http://schemas.openxmlformats.org/markup-compatibility/2006" xmlns:aink="http://schemas.microsoft.com/office/drawing/2016/ink" xmlns:am3d="http://schemas.microsoft.com/office/drawing/2017/model3d" xmlns:o="urn:schemas-microsoft-com:office:office" xmlns:r="http://schemas.openxmlformats.org/officeDocument/2006/relationships" xmlns:m="http://schemas.openxmlformats.org/officeDocument/2006/math" xmlns:v="urn:schemas-microsoft-com:vml" xmlns:wp14="http://schemas.microsoft.com/office/word/2010/wordprocessingDrawing" xmlns:wp="http://schemas.openxmlformats.org/drawingml/2006/wordprocessingDrawing" xmlns:w10="urn:schemas-microsoft-com:office:word" xmlns:w="http://schemas.openxmlformats.org/wordprocessingml/2006/main" xmlns:w14="http://schemas.microsoft.com/office/word/2010/wordml" xmlns:w15="http://schemas.microsoft.com/office/word/2012/wordml" xmlns:w16cex="http://schemas.microsoft.com/office/word/2018/wordml/cex" xmlns:w16cid="http://schemas.microsoft.com/office/word/2016/wordml/cid" xmlns:w16="http://schemas.microsoft.com/office/word/2018/wordml" xmlns:w16se="http://schemas.microsoft.com/office/word/2015/wordml/symex" xmlns:wpg="http://schemas.microsoft.com/office/word/2010/wordprocessingGroup" xmlns:wpi="http://schemas.microsoft.com/office/word/2010/wordprocessingInk" xmlns:wne="http://schemas.microsoft.com/office/word/2006/wordml" xmlns:wps="http://schemas.microsoft.com/office/word/2010/wordprocessingShape" mc:Ignorable="w14 w15 w16se w16cid w16 w16cex wp14">
   <w:endnote w:type="separator" w:id="-1">
     <w:p>
       <w:r>
@@ -813,7 +848,7 @@
 </file>
 
 <file path=word/footer1.xml><?xml version="1.0" encoding="utf-8"?>
-<w:ftr xmlns:wpc="http://schemas.microsoft.com/office/word/2010/wordprocessingCanvas" xmlns:cx="http://schemas.microsoft.com/office/drawing/2014/chartex" xmlns:cx1="http://schemas.microsoft.com/office/drawing/2015/9/8/chartex" xmlns:cx2="http://schemas.microsoft.com/office/drawing/2015/10/21/chartex" xmlns:cx3="http://schemas.microsoft.com/office/drawing/2016/5/9/chartex" xmlns:cx4="http://schemas.microsoft.com/office/drawing/2016/5/10/chartex" xmlns:cx5="http://schemas.microsoft.com/office/drawing/2016/5/11/chartex" xmlns:cx6="http://schemas.microsoft.com/office/drawing/2016/5/12/chartex" xmlns:cx7="http://schemas.microsoft.com/office/drawing/2016/5/13/chartex" xmlns:cx8="http://schemas.microsoft.com/office/drawing/2016/5/14/chartex" xmlns:mc="http://schemas.openxmlformats.org/markup-compatibility/2006" xmlns:aink="http://schemas.microsoft.com/office/drawing/2016/ink" xmlns:am3d="http://schemas.microsoft.com/office/drawing/2017/model3d" xmlns:o="urn:schemas-microsoft-com:office:office" xmlns:r="http://schemas.openxmlformats.org/officeDocument/2006/relationships" xmlns:m="http://schemas.openxmlformats.org/officeDocument/2006/math" xmlns:v="urn:schemas-microsoft-com:vml" xmlns:wp14="http://schemas.microsoft.com/office/word/2010/wordprocessingDrawing" xmlns:wp="http://schemas.openxmlformats.org/drawingml/2006/wordprocessingDrawing" xmlns:w10="urn:schemas-microsoft-com:office:word" xmlns:w="http://schemas.openxmlformats.org/wordprocessingml/2006/main" xmlns:w14="http://schemas.microsoft.com/office/word/2010/wordml" xmlns:w15="http://schemas.microsoft.com/office/word/2012/wordml" xmlns:w16cid="http://schemas.microsoft.com/office/word/2016/wordml/cid" xmlns:w16se="http://schemas.microsoft.com/office/word/2015/wordml/symex" xmlns:wpg="http://schemas.microsoft.com/office/word/2010/wordprocessingGroup" xmlns:wpi="http://schemas.microsoft.com/office/word/2010/wordprocessingInk" xmlns:wne="http://schemas.microsoft.com/office/word/2006/wordml" xmlns:wps="http://schemas.microsoft.com/office/word/2010/wordprocessingShape" mc:Ignorable="w14 w15 w16se w16cid wp14">
+<w:ftr xmlns:wpc="http://schemas.microsoft.com/office/word/2010/wordprocessingCanvas" xmlns:cx="http://schemas.microsoft.com/office/drawing/2014/chartex" xmlns:cx1="http://schemas.microsoft.com/office/drawing/2015/9/8/chartex" xmlns:cx2="http://schemas.microsoft.com/office/drawing/2015/10/21/chartex" xmlns:cx3="http://schemas.microsoft.com/office/drawing/2016/5/9/chartex" xmlns:cx4="http://schemas.microsoft.com/office/drawing/2016/5/10/chartex" xmlns:cx5="http://schemas.microsoft.com/office/drawing/2016/5/11/chartex" xmlns:cx6="http://schemas.microsoft.com/office/drawing/2016/5/12/chartex" xmlns:cx7="http://schemas.microsoft.com/office/drawing/2016/5/13/chartex" xmlns:cx8="http://schemas.microsoft.com/office/drawing/2016/5/14/chartex" xmlns:mc="http://schemas.openxmlformats.org/markup-compatibility/2006" xmlns:aink="http://schemas.microsoft.com/office/drawing/2016/ink" xmlns:am3d="http://schemas.microsoft.com/office/drawing/2017/model3d" xmlns:o="urn:schemas-microsoft-com:office:office" xmlns:r="http://schemas.openxmlformats.org/officeDocument/2006/relationships" xmlns:m="http://schemas.openxmlformats.org/officeDocument/2006/math" xmlns:v="urn:schemas-microsoft-com:vml" xmlns:wp14="http://schemas.microsoft.com/office/word/2010/wordprocessingDrawing" xmlns:wp="http://schemas.openxmlformats.org/drawingml/2006/wordprocessingDrawing" xmlns:w10="urn:schemas-microsoft-com:office:word" xmlns:w="http://schemas.openxmlformats.org/wordprocessingml/2006/main" xmlns:w14="http://schemas.microsoft.com/office/word/2010/wordml" xmlns:w15="http://schemas.microsoft.com/office/word/2012/wordml" xmlns:w16cex="http://schemas.microsoft.com/office/word/2018/wordml/cex" xmlns:w16cid="http://schemas.microsoft.com/office/word/2016/wordml/cid" xmlns:w16="http://schemas.microsoft.com/office/word/2018/wordml" xmlns:w16se="http://schemas.microsoft.com/office/word/2015/wordml/symex" xmlns:wpg="http://schemas.microsoft.com/office/word/2010/wordprocessingGroup" xmlns:wpi="http://schemas.microsoft.com/office/word/2010/wordprocessingInk" xmlns:wne="http://schemas.microsoft.com/office/word/2006/wordml" xmlns:wps="http://schemas.microsoft.com/office/word/2010/wordprocessingShape" mc:Ignorable="w14 w15 w16se w16cid w16 w16cex wp14">
   <w:sdt>
     <w:sdtPr>
       <w:id w:val="-1082143065"/>
@@ -866,7 +901,7 @@
 </file>
 
 <file path=word/footnotes.xml><?xml version="1.0" encoding="utf-8"?>
-<w:footnotes xmlns:wpc="http://schemas.microsoft.com/office/word/2010/wordprocessingCanvas" xmlns:cx="http://schemas.microsoft.com/office/drawing/2014/chartex" xmlns:cx1="http://schemas.microsoft.com/office/drawing/2015/9/8/chartex" xmlns:cx2="http://schemas.microsoft.com/office/drawing/2015/10/21/chartex" xmlns:cx3="http://schemas.microsoft.com/office/drawing/2016/5/9/chartex" xmlns:cx4="http://schemas.microsoft.com/office/drawing/2016/5/10/chartex" xmlns:cx5="http://schemas.microsoft.com/office/drawing/2016/5/11/chartex" xmlns:cx6="http://schemas.microsoft.com/office/drawing/2016/5/12/chartex" xmlns:cx7="http://schemas.microsoft.com/office/drawing/2016/5/13/chartex" xmlns:cx8="http://schemas.microsoft.com/office/drawing/2016/5/14/chartex" xmlns:mc="http://schemas.openxmlformats.org/markup-compatibility/2006" xmlns:aink="http://schemas.microsoft.com/office/drawing/2016/ink" xmlns:am3d="http://schemas.microsoft.com/office/drawing/2017/model3d" xmlns:o="urn:schemas-microsoft-com:office:office" xmlns:r="http://schemas.openxmlformats.org/officeDocument/2006/relationships" xmlns:m="http://schemas.openxmlformats.org/officeDocument/2006/math" xmlns:v="urn:schemas-microsoft-com:vml" xmlns:wp14="http://schemas.microsoft.com/office/word/2010/wordprocessingDrawing" xmlns:wp="http://schemas.openxmlformats.org/drawingml/2006/wordprocessingDrawing" xmlns:w10="urn:schemas-microsoft-com:office:word" xmlns:w="http://schemas.openxmlformats.org/wordprocessingml/2006/main" xmlns:w14="http://schemas.microsoft.com/office/word/2010/wordml" xmlns:w15="http://schemas.microsoft.com/office/word/2012/wordml" xmlns:w16cid="http://schemas.microsoft.com/office/word/2016/wordml/cid" xmlns:w16se="http://schemas.microsoft.com/office/word/2015/wordml/symex" xmlns:wpg="http://schemas.microsoft.com/office/word/2010/wordprocessingGroup" xmlns:wpi="http://schemas.microsoft.com/office/word/2010/wordprocessingInk" xmlns:wne="http://schemas.microsoft.com/office/word/2006/wordml" xmlns:wps="http://schemas.microsoft.com/office/word/2010/wordprocessingShape" mc:Ignorable="w14 w15 w16se w16cid wp14">
+<w:footnotes xmlns:wpc="http://schemas.microsoft.com/office/word/2010/wordprocessingCanvas" xmlns:cx="http://schemas.microsoft.com/office/drawing/2014/chartex" xmlns:cx1="http://schemas.microsoft.com/office/drawing/2015/9/8/chartex" xmlns:cx2="http://schemas.microsoft.com/office/drawing/2015/10/21/chartex" xmlns:cx3="http://schemas.microsoft.com/office/drawing/2016/5/9/chartex" xmlns:cx4="http://schemas.microsoft.com/office/drawing/2016/5/10/chartex" xmlns:cx5="http://schemas.microsoft.com/office/drawing/2016/5/11/chartex" xmlns:cx6="http://schemas.microsoft.com/office/drawing/2016/5/12/chartex" xmlns:cx7="http://schemas.microsoft.com/office/drawing/2016/5/13/chartex" xmlns:cx8="http://schemas.microsoft.com/office/drawing/2016/5/14/chartex" xmlns:mc="http://schemas.openxmlformats.org/markup-compatibility/2006" xmlns:aink="http://schemas.microsoft.com/office/drawing/2016/ink" xmlns:am3d="http://schemas.microsoft.com/office/drawing/2017/model3d" xmlns:o="urn:schemas-microsoft-com:office:office" xmlns:r="http://schemas.openxmlformats.org/officeDocument/2006/relationships" xmlns:m="http://schemas.openxmlformats.org/officeDocument/2006/math" xmlns:v="urn:schemas-microsoft-com:vml" xmlns:wp14="http://schemas.microsoft.com/office/word/2010/wordprocessingDrawing" xmlns:wp="http://schemas.openxmlformats.org/drawingml/2006/wordprocessingDrawing" xmlns:w10="urn:schemas-microsoft-com:office:word" xmlns:w="http://schemas.openxmlformats.org/wordprocessingml/2006/main" xmlns:w14="http://schemas.microsoft.com/office/word/2010/wordml" xmlns:w15="http://schemas.microsoft.com/office/word/2012/wordml" xmlns:w16cex="http://schemas.microsoft.com/office/word/2018/wordml/cex" xmlns:w16cid="http://schemas.microsoft.com/office/word/2016/wordml/cid" xmlns:w16="http://schemas.microsoft.com/office/word/2018/wordml" xmlns:w16se="http://schemas.microsoft.com/office/word/2015/wordml/symex" xmlns:wpg="http://schemas.microsoft.com/office/word/2010/wordprocessingGroup" xmlns:wpi="http://schemas.microsoft.com/office/word/2010/wordprocessingInk" xmlns:wne="http://schemas.microsoft.com/office/word/2006/wordml" xmlns:wps="http://schemas.microsoft.com/office/word/2010/wordprocessingShape" mc:Ignorable="w14 w15 w16se w16cid w16 w16cex wp14">
   <w:footnote w:type="separator" w:id="-1">
     <w:p>
       <w:r>
@@ -891,7 +926,7 @@
 </file>
 
 <file path=word/header1.xml><?xml version="1.0" encoding="utf-8"?>
-<w:hdr xmlns:wpc="http://schemas.microsoft.com/office/word/2010/wordprocessingCanvas" xmlns:cx="http://schemas.microsoft.com/office/drawing/2014/chartex" xmlns:cx1="http://schemas.microsoft.com/office/drawing/2015/9/8/chartex" xmlns:cx2="http://schemas.microsoft.com/office/drawing/2015/10/21/chartex" xmlns:cx3="http://schemas.microsoft.com/office/drawing/2016/5/9/chartex" xmlns:cx4="http://schemas.microsoft.com/office/drawing/2016/5/10/chartex" xmlns:cx5="http://schemas.microsoft.com/office/drawing/2016/5/11/chartex" xmlns:cx6="http://schemas.microsoft.com/office/drawing/2016/5/12/chartex" xmlns:cx7="http://schemas.microsoft.com/office/drawing/2016/5/13/chartex" xmlns:cx8="http://schemas.microsoft.com/office/drawing/2016/5/14/chartex" xmlns:mc="http://schemas.openxmlformats.org/markup-compatibility/2006" xmlns:aink="http://schemas.microsoft.com/office/drawing/2016/ink" xmlns:am3d="http://schemas.microsoft.com/office/drawing/2017/model3d" xmlns:o="urn:schemas-microsoft-com:office:office" xmlns:r="http://schemas.openxmlformats.org/officeDocument/2006/relationships" xmlns:m="http://schemas.openxmlformats.org/officeDocument/2006/math" xmlns:v="urn:schemas-microsoft-com:vml" xmlns:wp14="http://schemas.microsoft.com/office/word/2010/wordprocessingDrawing" xmlns:wp="http://schemas.openxmlformats.org/drawingml/2006/wordprocessingDrawing" xmlns:w10="urn:schemas-microsoft-com:office:word" xmlns:w="http://schemas.openxmlformats.org/wordprocessingml/2006/main" xmlns:w14="http://schemas.microsoft.com/office/word/2010/wordml" xmlns:w15="http://schemas.microsoft.com/office/word/2012/wordml" xmlns:w16cid="http://schemas.microsoft.com/office/word/2016/wordml/cid" xmlns:w16se="http://schemas.microsoft.com/office/word/2015/wordml/symex" xmlns:wpg="http://schemas.microsoft.com/office/word/2010/wordprocessingGroup" xmlns:wpi="http://schemas.microsoft.com/office/word/2010/wordprocessingInk" xmlns:wne="http://schemas.microsoft.com/office/word/2006/wordml" xmlns:wps="http://schemas.microsoft.com/office/word/2010/wordprocessingShape" mc:Ignorable="w14 w15 w16se w16cid wp14">
+<w:hdr xmlns:wpc="http://schemas.microsoft.com/office/word/2010/wordprocessingCanvas" xmlns:cx="http://schemas.microsoft.com/office/drawing/2014/chartex" xmlns:cx1="http://schemas.microsoft.com/office/drawing/2015/9/8/chartex" xmlns:cx2="http://schemas.microsoft.com/office/drawing/2015/10/21/chartex" xmlns:cx3="http://schemas.microsoft.com/office/drawing/2016/5/9/chartex" xmlns:cx4="http://schemas.microsoft.com/office/drawing/2016/5/10/chartex" xmlns:cx5="http://schemas.microsoft.com/office/drawing/2016/5/11/chartex" xmlns:cx6="http://schemas.microsoft.com/office/drawing/2016/5/12/chartex" xmlns:cx7="http://schemas.microsoft.com/office/drawing/2016/5/13/chartex" xmlns:cx8="http://schemas.microsoft.com/office/drawing/2016/5/14/chartex" xmlns:mc="http://schemas.openxmlformats.org/markup-compatibility/2006" xmlns:aink="http://schemas.microsoft.com/office/drawing/2016/ink" xmlns:am3d="http://schemas.microsoft.com/office/drawing/2017/model3d" xmlns:o="urn:schemas-microsoft-com:office:office" xmlns:r="http://schemas.openxmlformats.org/officeDocument/2006/relationships" xmlns:m="http://schemas.openxmlformats.org/officeDocument/2006/math" xmlns:v="urn:schemas-microsoft-com:vml" xmlns:wp14="http://schemas.microsoft.com/office/word/2010/wordprocessingDrawing" xmlns:wp="http://schemas.openxmlformats.org/drawingml/2006/wordprocessingDrawing" xmlns:w10="urn:schemas-microsoft-com:office:word" xmlns:w="http://schemas.openxmlformats.org/wordprocessingml/2006/main" xmlns:w14="http://schemas.microsoft.com/office/word/2010/wordml" xmlns:w15="http://schemas.microsoft.com/office/word/2012/wordml" xmlns:w16cex="http://schemas.microsoft.com/office/word/2018/wordml/cex" xmlns:w16cid="http://schemas.microsoft.com/office/word/2016/wordml/cid" xmlns:w16="http://schemas.microsoft.com/office/word/2018/wordml" xmlns:w16se="http://schemas.microsoft.com/office/word/2015/wordml/symex" xmlns:wpg="http://schemas.microsoft.com/office/word/2010/wordprocessingGroup" xmlns:wpi="http://schemas.microsoft.com/office/word/2010/wordprocessingInk" xmlns:wne="http://schemas.microsoft.com/office/word/2006/wordml" xmlns:wps="http://schemas.microsoft.com/office/word/2010/wordprocessingShape" mc:Ignorable="w14 w15 w16se w16cid w16 w16cex wp14">
   <w:p>
     <w:pPr>
       <w:pStyle w:val="Header"/>
@@ -928,7 +963,7 @@
 </file>
 
 <file path=word/numbering.xml><?xml version="1.0" encoding="utf-8"?>
-<w:numbering xmlns:wpc="http://schemas.microsoft.com/office/word/2010/wordprocessingCanvas" xmlns:cx="http://schemas.microsoft.com/office/drawing/2014/chartex" xmlns:cx1="http://schemas.microsoft.com/office/drawing/2015/9/8/chartex" xmlns:cx2="http://schemas.microsoft.com/office/drawing/2015/10/21/chartex" xmlns:cx3="http://schemas.microsoft.com/office/drawing/2016/5/9/chartex" xmlns:cx4="http://schemas.microsoft.com/office/drawing/2016/5/10/chartex" xmlns:cx5="http://schemas.microsoft.com/office/drawing/2016/5/11/chartex" xmlns:cx6="http://schemas.microsoft.com/office/drawing/2016/5/12/chartex" xmlns:cx7="http://schemas.microsoft.com/office/drawing/2016/5/13/chartex" xmlns:cx8="http://schemas.microsoft.com/office/drawing/2016/5/14/chartex" xmlns:mc="http://schemas.openxmlformats.org/markup-compatibility/2006" xmlns:aink="http://schemas.microsoft.com/office/drawing/2016/ink" xmlns:am3d="http://schemas.microsoft.com/office/drawing/2017/model3d" xmlns:o="urn:schemas-microsoft-com:office:office" xmlns:r="http://schemas.openxmlformats.org/officeDocument/2006/relationships" xmlns:m="http://schemas.openxmlformats.org/officeDocument/2006/math" xmlns:v="urn:schemas-microsoft-com:vml" xmlns:wp14="http://schemas.microsoft.com/office/word/2010/wordprocessingDrawing" xmlns:wp="http://schemas.openxmlformats.org/drawingml/2006/wordprocessingDrawing" xmlns:w10="urn:schemas-microsoft-com:office:word" xmlns:w="http://schemas.openxmlformats.org/wordprocessingml/2006/main" xmlns:w14="http://schemas.microsoft.com/office/word/2010/wordml" xmlns:w15="http://schemas.microsoft.com/office/word/2012/wordml" xmlns:w16cid="http://schemas.microsoft.com/office/word/2016/wordml/cid" xmlns:w16se="http://schemas.microsoft.com/office/word/2015/wordml/symex" xmlns:wpg="http://schemas.microsoft.com/office/word/2010/wordprocessingGroup" xmlns:wpi="http://schemas.microsoft.com/office/word/2010/wordprocessingInk" xmlns:wne="http://schemas.microsoft.com/office/word/2006/wordml" xmlns:wps="http://schemas.microsoft.com/office/word/2010/wordprocessingShape" mc:Ignorable="w14 w15 w16se w16cid wp14">
+<w:numbering xmlns:wpc="http://schemas.microsoft.com/office/word/2010/wordprocessingCanvas" xmlns:cx="http://schemas.microsoft.com/office/drawing/2014/chartex" xmlns:cx1="http://schemas.microsoft.com/office/drawing/2015/9/8/chartex" xmlns:cx2="http://schemas.microsoft.com/office/drawing/2015/10/21/chartex" xmlns:cx3="http://schemas.microsoft.com/office/drawing/2016/5/9/chartex" xmlns:cx4="http://schemas.microsoft.com/office/drawing/2016/5/10/chartex" xmlns:cx5="http://schemas.microsoft.com/office/drawing/2016/5/11/chartex" xmlns:cx6="http://schemas.microsoft.com/office/drawing/2016/5/12/chartex" xmlns:cx7="http://schemas.microsoft.com/office/drawing/2016/5/13/chartex" xmlns:cx8="http://schemas.microsoft.com/office/drawing/2016/5/14/chartex" xmlns:mc="http://schemas.openxmlformats.org/markup-compatibility/2006" xmlns:aink="http://schemas.microsoft.com/office/drawing/2016/ink" xmlns:am3d="http://schemas.microsoft.com/office/drawing/2017/model3d" xmlns:o="urn:schemas-microsoft-com:office:office" xmlns:r="http://schemas.openxmlformats.org/officeDocument/2006/relationships" xmlns:m="http://schemas.openxmlformats.org/officeDocument/2006/math" xmlns:v="urn:schemas-microsoft-com:vml" xmlns:wp14="http://schemas.microsoft.com/office/word/2010/wordprocessingDrawing" xmlns:wp="http://schemas.openxmlformats.org/drawingml/2006/wordprocessingDrawing" xmlns:w10="urn:schemas-microsoft-com:office:word" xmlns:w="http://schemas.openxmlformats.org/wordprocessingml/2006/main" xmlns:w14="http://schemas.microsoft.com/office/word/2010/wordml" xmlns:w15="http://schemas.microsoft.com/office/word/2012/wordml" xmlns:w16cex="http://schemas.microsoft.com/office/word/2018/wordml/cex" xmlns:w16cid="http://schemas.microsoft.com/office/word/2016/wordml/cid" xmlns:w16="http://schemas.microsoft.com/office/word/2018/wordml" xmlns:w16se="http://schemas.microsoft.com/office/word/2015/wordml/symex" xmlns:wpg="http://schemas.microsoft.com/office/word/2010/wordprocessingGroup" xmlns:wpi="http://schemas.microsoft.com/office/word/2010/wordprocessingInk" xmlns:wne="http://schemas.microsoft.com/office/word/2006/wordml" xmlns:wps="http://schemas.microsoft.com/office/word/2010/wordprocessingShape" mc:Ignorable="w14 w15 w16se w16cid w16 w16cex wp14">
   <w:abstractNum w:abstractNumId="0" w15:restartNumberingAfterBreak="0">
     <w:nsid w:val="FFFFFFFB"/>
     <w:multiLevelType w:val="multilevel"/>
@@ -1509,7 +1544,7 @@
 </file>
 
 <file path=word/styles.xml><?xml version="1.0" encoding="utf-8"?>
-<w:styles xmlns:mc="http://schemas.openxmlformats.org/markup-compatibility/2006" xmlns:r="http://schemas.openxmlformats.org/officeDocument/2006/relationships" xmlns:w="http://schemas.openxmlformats.org/wordprocessingml/2006/main" xmlns:w14="http://schemas.microsoft.com/office/word/2010/wordml" xmlns:w15="http://schemas.microsoft.com/office/word/2012/wordml" xmlns:w16cid="http://schemas.microsoft.com/office/word/2016/wordml/cid" xmlns:w16se="http://schemas.microsoft.com/office/word/2015/wordml/symex" mc:Ignorable="w14 w15 w16se w16cid">
+<w:styles xmlns:mc="http://schemas.openxmlformats.org/markup-compatibility/2006" xmlns:r="http://schemas.openxmlformats.org/officeDocument/2006/relationships" xmlns:w="http://schemas.openxmlformats.org/wordprocessingml/2006/main" xmlns:w14="http://schemas.microsoft.com/office/word/2010/wordml" xmlns:w15="http://schemas.microsoft.com/office/word/2012/wordml" xmlns:w16cex="http://schemas.microsoft.com/office/word/2018/wordml/cex" xmlns:w16cid="http://schemas.microsoft.com/office/word/2016/wordml/cid" xmlns:w16="http://schemas.microsoft.com/office/word/2018/wordml" xmlns:w16se="http://schemas.microsoft.com/office/word/2015/wordml/symex" mc:Ignorable="w14 w15 w16se w16cid w16 w16cex">
   <w:docDefaults>
     <w:rPrDefault>
       <w:rPr>
@@ -2849,7 +2884,7 @@
 </file>
 
 <file path=customXml/itemProps1.xml><?xml version="1.0" encoding="utf-8"?>
-<ds:datastoreItem xmlns:ds="http://schemas.openxmlformats.org/officeDocument/2006/customXml" ds:itemID="{9385E445-5552-41C3-B184-481F1F9D8AEC}">
+<ds:datastoreItem xmlns:ds="http://schemas.openxmlformats.org/officeDocument/2006/customXml" ds:itemID="{B3EB74BE-87D7-4630-A744-D149775250EA}">
   <ds:schemaRefs>
     <ds:schemaRef ds:uri="http://schemas.openxmlformats.org/officeDocument/2006/bibliography"/>
   </ds:schemaRefs>

</xml_diff>